<commit_message>
cambios en arca 10.09.2025
</commit_message>
<xml_diff>
--- a/Capitulo000_Documento/02_GuiaEjercicios/Cohorte04/TP05_Final/TP_Evaluacion05_Modulo02_JavaScript_PUNTOS.docx
+++ b/Capitulo000_Documento/02_GuiaEjercicios/Cohorte04/TP05_Final/TP_Evaluacion05_Modulo02_JavaScript_PUNTOS.docx
@@ -967,13 +967,7 @@
           <w:color w:val="00B0F0"/>
         </w:rPr>
         <w:lastRenderedPageBreak/>
-        <w:t xml:space="preserve">PUNTO 03: </w:t>
-      </w:r>
-      <w:r>
-        <w:rPr>
-          <w:color w:val="00B0F0"/>
-        </w:rPr>
-        <w:t xml:space="preserve">Spread </w:t>
+        <w:t xml:space="preserve">PUNTO 03: Spread </w:t>
       </w:r>
       <w:proofErr w:type="spellStart"/>
       <w:r>
@@ -1064,49 +1058,153 @@
           <w:b/>
           <w:bCs/>
         </w:rPr>
-        <w:t xml:space="preserve">Inciso </w:t>
-      </w:r>
-      <w:r>
+        <w:t>Inciso F:</w:t>
+      </w:r>
+      <w:r>
+        <w:t xml:space="preserve"> </w:t>
+      </w:r>
+      <w:r>
+        <w:t>Crear un objeto simplificado</w:t>
+      </w:r>
+      <w:r>
+        <w:t>, s</w:t>
+      </w:r>
+      <w:r>
+        <w:t xml:space="preserve">eleccione un país del array y, utilizando </w:t>
+      </w:r>
+      <w:proofErr w:type="spellStart"/>
+      <w:r>
+        <w:t>destructuring</w:t>
+      </w:r>
+      <w:proofErr w:type="spellEnd"/>
+      <w:r>
+        <w:t xml:space="preserve"> para extraer atributos y el Spread </w:t>
+      </w:r>
+      <w:proofErr w:type="spellStart"/>
+      <w:r>
+        <w:t>Operator</w:t>
+      </w:r>
+      <w:proofErr w:type="spellEnd"/>
+      <w:r>
+        <w:t xml:space="preserve"> para construir un nuevo objeto, genere una versión simplificada que contenga únicamente:</w:t>
+      </w:r>
+    </w:p>
+    <w:p>
+      <w:pPr>
+        <w:spacing w:after="0" w:line="240" w:lineRule="auto"/>
+        <w:ind w:firstLine="720"/>
+      </w:pPr>
+      <w:r>
+        <w:t xml:space="preserve">Nombre → </w:t>
+      </w:r>
+      <w:proofErr w:type="spellStart"/>
+      <w:proofErr w:type="gramStart"/>
+      <w:r>
+        <w:t>name.common</w:t>
+      </w:r>
+      <w:proofErr w:type="spellEnd"/>
+      <w:proofErr w:type="gramEnd"/>
+    </w:p>
+    <w:p>
+      <w:pPr>
+        <w:spacing w:after="0" w:line="240" w:lineRule="auto"/>
+        <w:ind w:firstLine="720"/>
+      </w:pPr>
+      <w:r>
+        <w:t>Capital → primer elemento de capital (si existe)</w:t>
+      </w:r>
+    </w:p>
+    <w:p>
+      <w:pPr>
+        <w:spacing w:after="0" w:line="240" w:lineRule="auto"/>
+        <w:ind w:firstLine="720"/>
+      </w:pPr>
+      <w:r>
+        <w:t xml:space="preserve">Población → </w:t>
+      </w:r>
+      <w:proofErr w:type="spellStart"/>
+      <w:r>
+        <w:t>population</w:t>
+      </w:r>
+      <w:proofErr w:type="spellEnd"/>
+    </w:p>
+    <w:p>
+      <w:pPr>
+        <w:spacing w:after="0" w:line="240" w:lineRule="auto"/>
+        <w:ind w:firstLine="720"/>
+      </w:pPr>
+      <w:r>
+        <w:t>Bandera → flags.png (imagen)</w:t>
+      </w:r>
+    </w:p>
+    <w:p/>
+    <w:p>
+      <w:pPr>
         <w:rPr>
           <w:b/>
           <w:bCs/>
         </w:rPr>
-        <w:t>F</w:t>
-      </w:r>
+      </w:pPr>
       <w:r>
         <w:rPr>
           <w:b/>
           <w:bCs/>
         </w:rPr>
-        <w:t>:</w:t>
-      </w:r>
-      <w:r>
-        <w:t xml:space="preserve"> </w:t>
-      </w:r>
-      <w:r>
-        <w:t>Crear un objeto simplificado</w:t>
-      </w:r>
-      <w:r>
-        <w:t>, s</w:t>
-      </w:r>
-      <w:r>
-        <w:t xml:space="preserve">eleccione un país del array y, utilizando </w:t>
+        <w:t>Nota: Almacene ese vector simplificado en el localStorage =&gt; este vector será importante para trabajar en el punto 5.</w:t>
+      </w:r>
+    </w:p>
+    <w:p>
+      <w:r>
+        <w:t>Muestre este objeto simplificado por consola.</w:t>
+      </w:r>
+    </w:p>
+    <w:p>
+      <w:pPr>
+        <w:pStyle w:val="Ttulo3"/>
+        <w:jc w:val="both"/>
+        <w:rPr>
+          <w:color w:val="00B0F0"/>
+        </w:rPr>
+      </w:pPr>
+      <w:r>
+        <w:rPr>
+          <w:color w:val="00B0F0"/>
+        </w:rPr>
+        <w:t>PUNTO 0</w:t>
+      </w:r>
+      <w:r>
+        <w:rPr>
+          <w:color w:val="00B0F0"/>
+        </w:rPr>
+        <w:t>4</w:t>
+      </w:r>
+      <w:r>
+        <w:rPr>
+          <w:color w:val="00B0F0"/>
+        </w:rPr>
+        <w:t>: Renderizado:</w:t>
+      </w:r>
+    </w:p>
+    <w:p/>
+    <w:p>
+      <w:pPr>
+        <w:ind w:firstLine="720"/>
+      </w:pPr>
+      <w:r>
+        <w:t>A partir del resultado de la consulta a la API (array de países) obtenida en el Punto 1, renderice esos datos en el DOM. El Controlador recibe el array de países y se lo pasa a la Vista La Vista se encarga de dibujar/renderizar en el DOM.</w:t>
+      </w:r>
+    </w:p>
+    <w:p>
+      <w:r>
+        <w:t xml:space="preserve">Renderizar en una tabla HTML (o, alternativamente, en contenedores con </w:t>
       </w:r>
       <w:proofErr w:type="spellStart"/>
       <w:r>
-        <w:t>destructuring</w:t>
+        <w:t>flex</w:t>
       </w:r>
       <w:proofErr w:type="spellEnd"/>
       <w:r>
-        <w:t xml:space="preserve"> para extraer atributos y el Spread </w:t>
-      </w:r>
-      <w:proofErr w:type="spellStart"/>
-      <w:r>
-        <w:t>Operator</w:t>
-      </w:r>
-      <w:proofErr w:type="spellEnd"/>
-      <w:r>
-        <w:t xml:space="preserve"> para construir un nuevo objeto, genere una versión simplificada que contenga únicamente:</w:t>
+        <w:t>), mostrando como mínimo estos atributos por país:</w:t>
       </w:r>
     </w:p>
     <w:p>
@@ -1159,8 +1257,19 @@
     </w:p>
     <w:p/>
     <w:p>
-      <w:r>
-        <w:t>Muestre este objeto simplificado por consola.</w:t>
+      <w:pPr>
+        <w:rPr>
+          <w:b/>
+          <w:color w:val="00B0F0"/>
+          <w:sz w:val="28"/>
+          <w:szCs w:val="28"/>
+        </w:rPr>
+      </w:pPr>
+      <w:r>
+        <w:rPr>
+          <w:color w:val="00B0F0"/>
+        </w:rPr>
+        <w:br w:type="page"/>
       </w:r>
     </w:p>
     <w:p>
@@ -1175,13 +1284,14 @@
         <w:rPr>
           <w:color w:val="00B0F0"/>
         </w:rPr>
+        <w:lastRenderedPageBreak/>
         <w:t>PUNTO 0</w:t>
       </w:r>
       <w:r>
         <w:rPr>
           <w:color w:val="00B0F0"/>
         </w:rPr>
-        <w:t>4</w:t>
+        <w:t>5</w:t>
       </w:r>
       <w:r>
         <w:rPr>
@@ -1193,93 +1303,194 @@
         <w:rPr>
           <w:color w:val="00B0F0"/>
         </w:rPr>
-        <w:t>Renderizado:</w:t>
+        <w:t>Manejo de Vectores</w:t>
+      </w:r>
+      <w:r>
+        <w:rPr>
+          <w:color w:val="00B0F0"/>
+        </w:rPr>
+        <w:t>:</w:t>
+      </w:r>
+    </w:p>
+    <w:p>
+      <w:pPr>
+        <w:ind w:firstLine="720"/>
+        <w:rPr>
+          <w:b/>
+          <w:bCs/>
+        </w:rPr>
+      </w:pPr>
+      <w:r>
+        <w:t xml:space="preserve">Del vector simplificado (obtenido en el punto 4. Inciso F) que debe estar persistido en </w:t>
+      </w:r>
+      <w:r>
+        <w:rPr>
+          <w:b/>
+          <w:bCs/>
+        </w:rPr>
+        <w:t>localStorage</w:t>
+      </w:r>
+      <w:r>
+        <w:rPr>
+          <w:b/>
+          <w:bCs/>
+        </w:rPr>
+        <w:t>, obtenga los siguientes datos.</w:t>
+      </w:r>
+    </w:p>
+    <w:p>
+      <w:r>
+        <w:rPr>
+          <w:b/>
+          <w:bCs/>
+        </w:rPr>
+        <w:t xml:space="preserve">Inciso </w:t>
+      </w:r>
+      <w:r>
+        <w:rPr>
+          <w:b/>
+          <w:bCs/>
+        </w:rPr>
+        <w:t>G</w:t>
+      </w:r>
+      <w:r>
+        <w:rPr>
+          <w:b/>
+          <w:bCs/>
+        </w:rPr>
+        <w:t>:</w:t>
+      </w:r>
+      <w:r>
+        <w:rPr>
+          <w:b/>
+          <w:bCs/>
+        </w:rPr>
+        <w:t xml:space="preserve"> </w:t>
+      </w:r>
+      <w:r>
+        <w:t>Tomando el vector simplificado de países, obtenga todos los países que tengan más de 20 millones de habitantes. Sepárelos en un vector diferente al principal (</w:t>
+      </w:r>
+      <w:proofErr w:type="spellStart"/>
+      <w:r>
+        <w:t>filter</w:t>
+      </w:r>
+      <w:proofErr w:type="spellEnd"/>
+      <w:r>
+        <w:t>), luego persístalos temporalmente en localStorage del navegador del cliente.</w:t>
+      </w:r>
+    </w:p>
+    <w:p>
+      <w:r>
+        <w:rPr>
+          <w:b/>
+          <w:bCs/>
+        </w:rPr>
+        <w:t xml:space="preserve">Inciso </w:t>
+      </w:r>
+      <w:r>
+        <w:rPr>
+          <w:b/>
+          <w:bCs/>
+        </w:rPr>
+        <w:t>G</w:t>
+      </w:r>
+      <w:r>
+        <w:rPr>
+          <w:b/>
+          <w:bCs/>
+        </w:rPr>
+        <w:t>:</w:t>
+      </w:r>
+      <w:r>
+        <w:rPr>
+          <w:b/>
+          <w:bCs/>
+        </w:rPr>
+        <w:t xml:space="preserve"> </w:t>
+      </w:r>
+      <w:r>
+        <w:t xml:space="preserve">Tomando el vector simplificado de países, obtenga todos los países que tengan </w:t>
+      </w:r>
+      <w:r>
+        <w:t xml:space="preserve">una población entre 0 a 5 millones </w:t>
+      </w:r>
+      <w:proofErr w:type="spellStart"/>
+      <w:r>
+        <w:t>ó</w:t>
+      </w:r>
+      <w:proofErr w:type="spellEnd"/>
+      <w:r>
+        <w:t xml:space="preserve"> más de 30 y menos de 60. </w:t>
       </w:r>
     </w:p>
     <w:p/>
     <w:p>
-      <w:pPr>
-        <w:ind w:firstLine="720"/>
-      </w:pPr>
-      <w:r>
-        <w:t>A partir del resultado de la consulta a la API (array de países) obtenida en el Punto 1, renderice esos datos en el DOM.</w:t>
-      </w:r>
-      <w:r>
-        <w:t xml:space="preserve"> </w:t>
-      </w:r>
-      <w:r>
-        <w:t>El Controlador recibe el array de países y se lo pasa a la Vista</w:t>
-      </w:r>
-      <w:r>
-        <w:t xml:space="preserve"> </w:t>
-      </w:r>
-      <w:r>
-        <w:t>La Vista se encarga de dibujar/renderizar en el DOM.</w:t>
-      </w:r>
-    </w:p>
-    <w:p>
-      <w:r>
-        <w:t xml:space="preserve">Renderizar en una tabla HTML (o, alternativamente, en contenedores con </w:t>
+      <w:r>
+        <w:t>más de 20 millones de habitantes. Sepárelos en un vector diferente al principal (</w:t>
       </w:r>
       <w:proofErr w:type="spellStart"/>
       <w:r>
-        <w:t>flex</w:t>
+        <w:t>filter</w:t>
       </w:r>
       <w:proofErr w:type="spellEnd"/>
       <w:r>
-        <w:t>), mostrando como mínimo estos atributos por país:</w:t>
-      </w:r>
-    </w:p>
-    <w:p>
-      <w:pPr>
-        <w:spacing w:after="0" w:line="240" w:lineRule="auto"/>
-        <w:ind w:firstLine="720"/>
-      </w:pPr>
-      <w:r>
-        <w:t xml:space="preserve">Nombre → </w:t>
-      </w:r>
-      <w:proofErr w:type="spellStart"/>
-      <w:proofErr w:type="gramStart"/>
-      <w:r>
-        <w:t>name.common</w:t>
-      </w:r>
-      <w:proofErr w:type="spellEnd"/>
-      <w:proofErr w:type="gramEnd"/>
-    </w:p>
-    <w:p>
-      <w:pPr>
-        <w:spacing w:after="0" w:line="240" w:lineRule="auto"/>
-        <w:ind w:firstLine="720"/>
-      </w:pPr>
-      <w:r>
-        <w:t>Capital → primer elemento de capital (si existe)</w:t>
-      </w:r>
-    </w:p>
-    <w:p>
-      <w:pPr>
-        <w:spacing w:after="0" w:line="240" w:lineRule="auto"/>
-        <w:ind w:firstLine="720"/>
-      </w:pPr>
-      <w:r>
-        <w:t xml:space="preserve">Población → </w:t>
-      </w:r>
-      <w:proofErr w:type="spellStart"/>
-      <w:r>
-        <w:t>population</w:t>
-      </w:r>
-      <w:proofErr w:type="spellEnd"/>
-    </w:p>
-    <w:p>
-      <w:pPr>
-        <w:spacing w:after="0" w:line="240" w:lineRule="auto"/>
-        <w:ind w:firstLine="720"/>
-      </w:pPr>
-      <w:r>
-        <w:t>Bandera → flags.png (imagen)</w:t>
+        <w:t>), luego persístalos temporalmente en localStorage del navegador del cliente.</w:t>
       </w:r>
     </w:p>
     <w:p/>
     <w:p/>
+    <w:p>
+      <w:pPr>
+        <w:rPr>
+          <w:b/>
+          <w:bCs/>
+        </w:rPr>
+      </w:pPr>
+    </w:p>
+    <w:p>
+      <w:pPr>
+        <w:rPr>
+          <w:b/>
+          <w:bCs/>
+        </w:rPr>
+      </w:pPr>
+    </w:p>
+    <w:p>
+      <w:pPr>
+        <w:rPr>
+          <w:b/>
+          <w:bCs/>
+        </w:rPr>
+      </w:pPr>
+    </w:p>
+    <w:p>
+      <w:pPr>
+        <w:rPr>
+          <w:b/>
+          <w:bCs/>
+        </w:rPr>
+      </w:pPr>
+    </w:p>
+    <w:p>
+      <w:pPr>
+        <w:ind w:firstLine="720"/>
+        <w:rPr>
+          <w:b/>
+          <w:bCs/>
+        </w:rPr>
+      </w:pPr>
+    </w:p>
+    <w:p>
+      <w:pPr>
+        <w:ind w:firstLine="720"/>
+      </w:pPr>
+    </w:p>
+    <w:p/>
+    <w:p>
+      <w:r>
+        <w:t xml:space="preserve"> </w:t>
+      </w:r>
+    </w:p>
     <w:p/>
     <w:p/>
     <w:p>
@@ -1555,7 +1766,7 @@
             </wp:anchor>
           </w:drawing>
         </mc:Choice>
-        <mc:Fallback xmlns:dgm="http://schemas.openxmlformats.org/drawingml/2006/diagram" xmlns:lc="http://schemas.openxmlformats.org/drawingml/2006/lockedCanvas" xmlns:c="http://schemas.openxmlformats.org/drawingml/2006/chart" xmlns:pic="http://schemas.openxmlformats.org/drawingml/2006/picture" xmlns:a="http://schemas.openxmlformats.org/drawingml/2006/main" xmlns:sl="http://schemas.openxmlformats.org/schemaLibrary/2006/main">
+        <mc:Fallback xmlns:sl="http://schemas.openxmlformats.org/schemaLibrary/2006/main" xmlns:a="http://schemas.openxmlformats.org/drawingml/2006/main" xmlns:pic="http://schemas.openxmlformats.org/drawingml/2006/picture" xmlns:c="http://schemas.openxmlformats.org/drawingml/2006/chart" xmlns:lc="http://schemas.openxmlformats.org/drawingml/2006/lockedCanvas" xmlns:dgm="http://schemas.openxmlformats.org/drawingml/2006/diagram">
           <w:drawing>
             <wp:anchor allowOverlap="1" behindDoc="0" distB="0" distT="0" distL="114300" distR="114300" hidden="0" layoutInCell="1" locked="0" relativeHeight="0" simplePos="0">
               <wp:simplePos x="0" y="0"/>

</xml_diff>